<commit_message>
Update Product Delivery Status.docx
</commit_message>
<xml_diff>
--- a/Project Documents/Product Delivery Status.docx
+++ b/Project Documents/Product Delivery Status.docx
@@ -63,6 +63,146 @@
       <w:proofErr w:type="gramEnd"/>
       <w:r>
         <w:t>) function.</w:t>
+      </w:r>
+    </w:p>
+    <w:p/>
+    <w:p>
+      <w:r>
+        <w:t>Appendix C – Project Management</w:t>
+      </w:r>
+    </w:p>
+    <w:p>
+      <w:pPr>
+        <w:ind w:firstLine="720"/>
+      </w:pPr>
+      <w:r>
+        <w:t>Our team’s weekly schedule typically focuses on meeting with our clients every week on Tuesday so we can have a clear objective on what to work on for the next week. We do these meetings on Zoom and keep notes for each meeting so we can reference what was talked about and what goals we should focus on. After having our meeting with the client, we will meet as a team over Discord and discuss how we want to divide the work for the week. This is very beneficial as it sets expectations on what each team member will be doing and helps us assign work items on our Kanban board to each member.</w:t>
+      </w:r>
+    </w:p>
+    <w:p>
+      <w:r>
+        <w:tab/>
+        <w:t xml:space="preserve">Some of the planning documents we have used are the GitHub projects and issues. We have set up a Kanban board to display our issues. </w:t>
+      </w:r>
+    </w:p>
+    <w:p>
+      <w:pPr>
+        <w:jc w:val="center"/>
+      </w:pPr>
+      <w:r>
+        <w:rPr>
+          <w:noProof/>
+        </w:rPr>
+        <w:lastRenderedPageBreak/>
+        <w:drawing>
+          <wp:inline distT="0" distB="0" distL="0" distR="0" wp14:anchorId="609AAFF0" wp14:editId="307F6572">
+            <wp:extent cx="5943600" cy="3219450"/>
+            <wp:effectExtent l="0" t="0" r="0" b="0"/>
+            <wp:docPr id="1736291507" name="Picture 1" descr="A screenshot of a computer&#10;&#10;AI-generated content may be incorrect."/>
+            <wp:cNvGraphicFramePr>
+              <a:graphicFrameLocks xmlns:a="http://schemas.openxmlformats.org/drawingml/2006/main" noChangeAspect="1"/>
+            </wp:cNvGraphicFramePr>
+            <a:graphic xmlns:a="http://schemas.openxmlformats.org/drawingml/2006/main">
+              <a:graphicData uri="http://schemas.openxmlformats.org/drawingml/2006/picture">
+                <pic:pic xmlns:pic="http://schemas.openxmlformats.org/drawingml/2006/picture">
+                  <pic:nvPicPr>
+                    <pic:cNvPr id="1736291507" name="Picture 1" descr="A screenshot of a computer&#10;&#10;AI-generated content may be incorrect."/>
+                    <pic:cNvPicPr/>
+                  </pic:nvPicPr>
+                  <pic:blipFill>
+                    <a:blip r:embed="rId5"/>
+                    <a:stretch>
+                      <a:fillRect/>
+                    </a:stretch>
+                  </pic:blipFill>
+                  <pic:spPr>
+                    <a:xfrm>
+                      <a:off x="0" y="0"/>
+                      <a:ext cx="5943600" cy="3219450"/>
+                    </a:xfrm>
+                    <a:prstGeom prst="rect">
+                      <a:avLst/>
+                    </a:prstGeom>
+                  </pic:spPr>
+                </pic:pic>
+              </a:graphicData>
+            </a:graphic>
+          </wp:inline>
+        </w:drawing>
+      </w:r>
+    </w:p>
+    <w:p>
+      <w:pPr>
+        <w:jc w:val="center"/>
+        <w:rPr>
+          <w:i/>
+          <w:iCs/>
+        </w:rPr>
+      </w:pPr>
+      <w:r>
+        <w:rPr>
+          <w:i/>
+          <w:iCs/>
+        </w:rPr>
+        <w:t>Image x: GitHub Issues</w:t>
+      </w:r>
+    </w:p>
+    <w:p>
+      <w:r>
+        <w:rPr>
+          <w:noProof/>
+        </w:rPr>
+        <w:drawing>
+          <wp:inline distT="0" distB="0" distL="0" distR="0" wp14:anchorId="276DD721" wp14:editId="59651790">
+            <wp:extent cx="5943600" cy="3219450"/>
+            <wp:effectExtent l="0" t="0" r="0" b="0"/>
+            <wp:docPr id="225984962" name="Picture 1" descr="A screenshot of a computer&#10;&#10;AI-generated content may be incorrect."/>
+            <wp:cNvGraphicFramePr>
+              <a:graphicFrameLocks xmlns:a="http://schemas.openxmlformats.org/drawingml/2006/main" noChangeAspect="1"/>
+            </wp:cNvGraphicFramePr>
+            <a:graphic xmlns:a="http://schemas.openxmlformats.org/drawingml/2006/main">
+              <a:graphicData uri="http://schemas.openxmlformats.org/drawingml/2006/picture">
+                <pic:pic xmlns:pic="http://schemas.openxmlformats.org/drawingml/2006/picture">
+                  <pic:nvPicPr>
+                    <pic:cNvPr id="225984962" name="Picture 1" descr="A screenshot of a computer&#10;&#10;AI-generated content may be incorrect."/>
+                    <pic:cNvPicPr/>
+                  </pic:nvPicPr>
+                  <pic:blipFill>
+                    <a:blip r:embed="rId6"/>
+                    <a:stretch>
+                      <a:fillRect/>
+                    </a:stretch>
+                  </pic:blipFill>
+                  <pic:spPr>
+                    <a:xfrm>
+                      <a:off x="0" y="0"/>
+                      <a:ext cx="5943600" cy="3219450"/>
+                    </a:xfrm>
+                    <a:prstGeom prst="rect">
+                      <a:avLst/>
+                    </a:prstGeom>
+                  </pic:spPr>
+                </pic:pic>
+              </a:graphicData>
+            </a:graphic>
+          </wp:inline>
+        </w:drawing>
+      </w:r>
+    </w:p>
+    <w:p>
+      <w:pPr>
+        <w:jc w:val="center"/>
+        <w:rPr>
+          <w:i/>
+          <w:iCs/>
+        </w:rPr>
+      </w:pPr>
+      <w:r>
+        <w:rPr>
+          <w:i/>
+          <w:iCs/>
+        </w:rPr>
+        <w:t>Image x: GitHub Kanban Board</w:t>
       </w:r>
     </w:p>
     <w:sectPr>

</xml_diff>